<commit_message>
Changed formatting of source code
</commit_message>
<xml_diff>
--- a/SIG01/lab00-setup/InstallationMinikubeViaVagrantWorkShop.docx
+++ b/SIG01/lab00-setup/InstallationMinikubeViaVagrantWorkShop.docx
@@ -780,15 +780,11 @@
       <w:pPr>
         <w:pStyle w:val="Code"/>
         <w:rPr>
-          <w:sz w:val="16"/>
-          <w:szCs w:val="16"/>
           <w:lang w:val="nl-NL"/>
         </w:rPr>
       </w:pPr>
       <w:r>
         <w:rPr>
-          <w:sz w:val="16"/>
-          <w:szCs w:val="16"/>
           <w:lang w:val="nl-NL"/>
         </w:rPr>
         <w:t>#!/bin/bash</w:t>
@@ -798,15 +794,11 @@
       <w:pPr>
         <w:pStyle w:val="Code"/>
         <w:rPr>
-          <w:sz w:val="16"/>
-          <w:szCs w:val="16"/>
           <w:lang w:val="nl-NL"/>
         </w:rPr>
       </w:pPr>
       <w:r>
         <w:rPr>
-          <w:sz w:val="16"/>
-          <w:szCs w:val="16"/>
           <w:lang w:val="nl-NL"/>
         </w:rPr>
         <w:t>echo "Begin installing kubectl"</w:t>
@@ -815,97 +807,112 @@
     <w:p>
       <w:pPr>
         <w:pStyle w:val="Code"/>
-        <w:rPr>
-          <w:sz w:val="16"/>
-          <w:szCs w:val="16"/>
-        </w:rPr>
-      </w:pPr>
-      <w:r>
-        <w:rPr>
-          <w:sz w:val="16"/>
-          <w:szCs w:val="16"/>
-        </w:rPr>
-        <w:t>apt-get update -qq &amp;&amp; apt-get install -qqy apt-transport-https</w:t>
-      </w:r>
-    </w:p>
-    <w:p>
-      <w:pPr>
-        <w:pStyle w:val="Code"/>
-        <w:rPr>
-          <w:sz w:val="16"/>
-          <w:szCs w:val="16"/>
-        </w:rPr>
-      </w:pPr>
-      <w:r>
-        <w:rPr>
-          <w:sz w:val="16"/>
-          <w:szCs w:val="16"/>
-        </w:rPr>
+      </w:pPr>
+      <w:r>
+        <w:t>apt-get update -</w:t>
+      </w:r>
+      <w:proofErr w:type="spellStart"/>
+      <w:r>
+        <w:t>qq</w:t>
+      </w:r>
+      <w:proofErr w:type="spellEnd"/>
+      <w:r>
+        <w:t xml:space="preserve"> &amp;&amp; apt-get install -</w:t>
+      </w:r>
+      <w:proofErr w:type="spellStart"/>
+      <w:r>
+        <w:t>qqy</w:t>
+      </w:r>
+      <w:proofErr w:type="spellEnd"/>
+      <w:r>
+        <w:t xml:space="preserve"> apt-transport-https</w:t>
+      </w:r>
+    </w:p>
+    <w:p>
+      <w:pPr>
+        <w:pStyle w:val="Code"/>
+      </w:pPr>
+      <w:r>
         <w:t>curl -s https://packages.cloud.google.com/apt/doc/apt-key.gpg | apt-key add -</w:t>
       </w:r>
     </w:p>
     <w:p>
       <w:pPr>
         <w:pStyle w:val="Code"/>
-        <w:rPr>
-          <w:sz w:val="16"/>
-          <w:szCs w:val="16"/>
-        </w:rPr>
-      </w:pPr>
-      <w:r>
-        <w:rPr>
-          <w:sz w:val="16"/>
-          <w:szCs w:val="16"/>
-        </w:rPr>
-        <w:t>echo "deb http://apt.kubernetes.io/ kubernetes-xenial main" &gt; /etc/apt/sources.list.d/kubectl.list</w:t>
-      </w:r>
-    </w:p>
-    <w:p>
-      <w:pPr>
-        <w:pStyle w:val="Code"/>
-        <w:rPr>
-          <w:sz w:val="16"/>
-          <w:szCs w:val="16"/>
-        </w:rPr>
-      </w:pPr>
-      <w:r>
-        <w:rPr>
-          <w:sz w:val="16"/>
-          <w:szCs w:val="16"/>
-        </w:rPr>
-        <w:t>apt-get update -qq</w:t>
-      </w:r>
-    </w:p>
-    <w:p>
-      <w:pPr>
-        <w:pStyle w:val="Code"/>
-        <w:rPr>
-          <w:sz w:val="16"/>
-          <w:szCs w:val="16"/>
-        </w:rPr>
-      </w:pPr>
-      <w:r>
-        <w:rPr>
-          <w:sz w:val="16"/>
-          <w:szCs w:val="16"/>
-        </w:rPr>
-        <w:t>apt-get install -qqy kubectl</w:t>
-      </w:r>
-    </w:p>
-    <w:p>
-      <w:pPr>
-        <w:pStyle w:val="Code"/>
-        <w:rPr>
-          <w:sz w:val="16"/>
-          <w:szCs w:val="16"/>
-        </w:rPr>
-      </w:pPr>
-      <w:r>
-        <w:rPr>
-          <w:sz w:val="16"/>
-          <w:szCs w:val="16"/>
-        </w:rPr>
-        <w:t>echo "End installing kubectl"</w:t>
+      </w:pPr>
+      <w:r>
+        <w:t xml:space="preserve">echo "deb http://apt.kubernetes.io/ </w:t>
+      </w:r>
+      <w:proofErr w:type="spellStart"/>
+      <w:r>
+        <w:t>kubernetes-xenial</w:t>
+      </w:r>
+      <w:proofErr w:type="spellEnd"/>
+      <w:r>
+        <w:t xml:space="preserve"> main" &gt; /etc/apt/</w:t>
+      </w:r>
+      <w:proofErr w:type="spellStart"/>
+      <w:r>
+        <w:t>sources.list.d</w:t>
+      </w:r>
+      <w:proofErr w:type="spellEnd"/>
+      <w:r>
+        <w:t>/</w:t>
+      </w:r>
+      <w:proofErr w:type="spellStart"/>
+      <w:r>
+        <w:t>kubectl.list</w:t>
+      </w:r>
+      <w:proofErr w:type="spellEnd"/>
+    </w:p>
+    <w:p>
+      <w:pPr>
+        <w:pStyle w:val="Code"/>
+      </w:pPr>
+      <w:r>
+        <w:t>apt-get update -</w:t>
+      </w:r>
+      <w:proofErr w:type="spellStart"/>
+      <w:r>
+        <w:t>qq</w:t>
+      </w:r>
+      <w:proofErr w:type="spellEnd"/>
+    </w:p>
+    <w:p>
+      <w:pPr>
+        <w:pStyle w:val="Code"/>
+      </w:pPr>
+      <w:r>
+        <w:t>apt-get install -</w:t>
+      </w:r>
+      <w:proofErr w:type="spellStart"/>
+      <w:r>
+        <w:t>qqy</w:t>
+      </w:r>
+      <w:proofErr w:type="spellEnd"/>
+      <w:r>
+        <w:t xml:space="preserve"> </w:t>
+      </w:r>
+      <w:proofErr w:type="spellStart"/>
+      <w:r>
+        <w:t>kubectl</w:t>
+      </w:r>
+      <w:proofErr w:type="spellEnd"/>
+    </w:p>
+    <w:p>
+      <w:pPr>
+        <w:pStyle w:val="Code"/>
+      </w:pPr>
+      <w:r>
+        <w:t xml:space="preserve">echo "End installing </w:t>
+      </w:r>
+      <w:proofErr w:type="spellStart"/>
+      <w:r>
+        <w:t>kubectl</w:t>
+      </w:r>
+      <w:proofErr w:type="spellEnd"/>
+      <w:r>
+        <w:t>"</w:t>
       </w:r>
     </w:p>
     <w:p>
@@ -959,6 +966,7 @@
         <w:pStyle w:val="Code"/>
       </w:pPr>
       <w:r>
+        <w:lastRenderedPageBreak/>
         <w:t>#!/bin/bash</w:t>
       </w:r>
     </w:p>
@@ -975,707 +983,519 @@
         <w:pStyle w:val="Code"/>
       </w:pPr>
       <w:r>
+        <w:t>sudo apt-get remove docker docker-engine docker.io</w:t>
+      </w:r>
+    </w:p>
+    <w:p>
+      <w:pPr>
+        <w:pStyle w:val="Code"/>
+      </w:pPr>
+      <w:r>
+        <w:t>sudo apt-get install apt-transport-https</w:t>
+      </w:r>
+    </w:p>
+    <w:p>
+      <w:pPr>
+        <w:pStyle w:val="Code"/>
+      </w:pPr>
+      <w:r>
+        <w:t>sudo apt-get install ca-certificates</w:t>
+      </w:r>
+    </w:p>
+    <w:p>
+      <w:pPr>
+        <w:pStyle w:val="Code"/>
+      </w:pPr>
+      <w:r>
+        <w:t>sudo apt-get install curl</w:t>
+      </w:r>
+    </w:p>
+    <w:p>
+      <w:pPr>
+        <w:pStyle w:val="Code"/>
+      </w:pPr>
+      <w:r>
+        <w:t>sudo apt-get install software-properties-common</w:t>
+      </w:r>
+    </w:p>
+    <w:p>
+      <w:pPr>
+        <w:pStyle w:val="Code"/>
+      </w:pPr>
+      <w:r>
+        <w:t>curl -fsSL https://download.docker.com/linux/ubuntu/gpg | sudo apt-key add -</w:t>
+      </w:r>
+    </w:p>
+    <w:p>
+      <w:pPr>
+        <w:pStyle w:val="Code"/>
+      </w:pPr>
+      <w:r>
+        <w:t>sudo add-apt-repository \</w:t>
+      </w:r>
+    </w:p>
+    <w:p>
+      <w:pPr>
+        <w:pStyle w:val="Code"/>
+      </w:pPr>
+      <w:r>
+        <w:t xml:space="preserve">   "deb [arch=amd64] https://download.docker.com/linux/ubuntu \</w:t>
+      </w:r>
+    </w:p>
+    <w:p>
+      <w:pPr>
+        <w:pStyle w:val="Code"/>
+      </w:pPr>
+      <w:r>
+        <w:t xml:space="preserve">    $(lsb_release -cs) \</w:t>
+      </w:r>
+    </w:p>
+    <w:p>
+      <w:pPr>
+        <w:pStyle w:val="Code"/>
+      </w:pPr>
+      <w:r>
+        <w:t xml:space="preserve">    stable"</w:t>
+      </w:r>
+    </w:p>
+    <w:p>
+      <w:pPr>
+        <w:pStyle w:val="Code"/>
+      </w:pPr>
+    </w:p>
+    <w:p>
+      <w:pPr>
+        <w:pStyle w:val="Code"/>
+      </w:pPr>
+      <w:r>
+        <w:t>sudo apt-get update -qq</w:t>
+      </w:r>
+    </w:p>
+    <w:p>
+      <w:pPr>
+        <w:pStyle w:val="Code"/>
+      </w:pPr>
+      <w:r>
+        <w:t>#sudo apt-get install -yqq docker-ce #By default, it installs the latest version of docker</w:t>
+      </w:r>
+    </w:p>
+    <w:p>
+      <w:pPr>
+        <w:pStyle w:val="Code"/>
+      </w:pPr>
+      <w:r>
+        <w:t xml:space="preserve">sudo apt-get install -yqq docker-ce=18.06.1~ce~3-0~ubuntu </w:t>
+      </w:r>
+    </w:p>
+    <w:p>
+      <w:pPr>
+        <w:pStyle w:val="Code"/>
+      </w:pPr>
+      <w:r>
+        <w:t>usermod -aG docker vagrant</w:t>
+      </w:r>
+    </w:p>
+    <w:p>
+      <w:pPr>
+        <w:pStyle w:val="Code"/>
+      </w:pPr>
+      <w:r>
+        <w:t>sudo docker run hello-world</w:t>
+      </w:r>
+    </w:p>
+    <w:p>
+      <w:pPr>
+        <w:pStyle w:val="Code"/>
+      </w:pPr>
+      <w:r>
+        <w:t>echo "End installing docker"</w:t>
+      </w:r>
+    </w:p>
+    <w:p>
+      <w:pPr>
+        <w:rPr>
+          <w:lang w:val="en-US"/>
+        </w:rPr>
+      </w:pPr>
+    </w:p>
+    <w:p>
+      <w:pPr>
+        <w:rPr>
+          <w:lang w:val="en-US"/>
+        </w:rPr>
+      </w:pPr>
+      <w:r>
+        <w:rPr>
+          <w:lang w:val="en-US"/>
+        </w:rPr>
+        <w:t xml:space="preserve">Add to the </w:t>
+      </w:r>
+      <w:r>
+        <w:rPr>
+          <w:b/>
+          <w:lang w:val="en-US"/>
+        </w:rPr>
+        <w:t>scripts</w:t>
+      </w:r>
+      <w:r>
+        <w:rPr>
+          <w:lang w:val="en-US"/>
+        </w:rPr>
+        <w:t xml:space="preserve"> directory a file </w:t>
+      </w:r>
+      <w:r>
+        <w:rPr>
+          <w:b/>
+          <w:lang w:val="en-US"/>
+        </w:rPr>
+        <w:t>minikube.sh</w:t>
+      </w:r>
+      <w:r>
+        <w:rPr>
+          <w:lang w:val="en-US"/>
+        </w:rPr>
+        <w:t xml:space="preserve"> with the following contents:</w:t>
+      </w:r>
+    </w:p>
+    <w:p>
+      <w:pPr>
+        <w:pStyle w:val="Code"/>
+      </w:pPr>
+      <w:proofErr w:type="gramStart"/>
+      <w:r>
+        <w:t>#!/</w:t>
+      </w:r>
+      <w:proofErr w:type="gramEnd"/>
+      <w:r>
+        <w:t>bin/bash</w:t>
+      </w:r>
+    </w:p>
+    <w:p>
+      <w:pPr>
+        <w:pStyle w:val="Code"/>
+      </w:pPr>
+      <w:r>
+        <w:t>echo "Begin downloading minikube"</w:t>
+      </w:r>
+    </w:p>
+    <w:p>
+      <w:pPr>
+        <w:pStyle w:val="Code"/>
+      </w:pPr>
+      <w:r>
+        <w:t xml:space="preserve">curl -Lo minikube https://storage.googleapis.com/minikube/releases/v0.32.0/minikube-linux-amd64 </w:t>
+      </w:r>
+    </w:p>
+    <w:p>
+      <w:pPr>
+        <w:pStyle w:val="Code"/>
+      </w:pPr>
+      <w:r>
+        <w:t>chmod +x minikube</w:t>
+      </w:r>
+    </w:p>
+    <w:p>
+      <w:pPr>
+        <w:pStyle w:val="Code"/>
+      </w:pPr>
+      <w:r>
+        <w:t xml:space="preserve">sudo cp minikube /usr/local/bin/ </w:t>
+      </w:r>
+    </w:p>
+    <w:p>
+      <w:pPr>
+        <w:pStyle w:val="Code"/>
+      </w:pPr>
+      <w:r>
+        <w:t>rm minikube</w:t>
+      </w:r>
+    </w:p>
+    <w:p>
+      <w:pPr>
+        <w:pStyle w:val="Code"/>
+      </w:pPr>
+      <w:r>
+        <w:t>echo "End downloading minikube"</w:t>
+      </w:r>
+    </w:p>
+    <w:p>
+      <w:pPr>
+        <w:rPr>
+          <w:lang w:val="en-US"/>
+        </w:rPr>
+      </w:pPr>
+    </w:p>
+    <w:p>
+      <w:pPr>
+        <w:rPr>
+          <w:lang w:val="en-US"/>
+        </w:rPr>
+      </w:pPr>
+      <w:r>
+        <w:rPr>
+          <w:lang w:val="en-US"/>
+        </w:rPr>
+        <w:t xml:space="preserve">Add to the </w:t>
+      </w:r>
+      <w:r>
+        <w:rPr>
+          <w:b/>
+          <w:lang w:val="en-US"/>
+        </w:rPr>
+        <w:t>scripts</w:t>
+      </w:r>
+      <w:r>
+        <w:rPr>
+          <w:lang w:val="en-US"/>
+        </w:rPr>
+        <w:t xml:space="preserve"> directory a file </w:t>
+      </w:r>
+      <w:r>
+        <w:rPr>
+          <w:b/>
+          <w:lang w:val="en-US"/>
+        </w:rPr>
+        <w:t>kubernetes.sh</w:t>
+      </w:r>
+      <w:r>
+        <w:rPr>
+          <w:lang w:val="en-US"/>
+        </w:rPr>
+        <w:t xml:space="preserve"> with the following contents:</w:t>
+      </w:r>
+    </w:p>
+    <w:p>
+      <w:pPr>
+        <w:pStyle w:val="Code"/>
+      </w:pPr>
+      <w:proofErr w:type="gramStart"/>
+      <w:r>
+        <w:t>#!/</w:t>
+      </w:r>
+      <w:proofErr w:type="gramEnd"/>
+      <w:r>
+        <w:t>bin/bash</w:t>
+      </w:r>
+    </w:p>
+    <w:p>
+      <w:pPr>
+        <w:pStyle w:val="Code"/>
+      </w:pPr>
+      <w:r>
+        <w:t>echo "Begin setting up and starting kubernetes (k8s)"</w:t>
+      </w:r>
+    </w:p>
+    <w:p>
+      <w:pPr>
+        <w:pStyle w:val="Code"/>
+      </w:pPr>
+      <w:r>
+        <w:t>sudo apt-get update -qq</w:t>
+      </w:r>
+    </w:p>
+    <w:p>
+      <w:pPr>
+        <w:pStyle w:val="Code"/>
+      </w:pPr>
+      <w:r>
+        <w:t>sudo apt-get install ebtables</w:t>
+      </w:r>
+    </w:p>
+    <w:p>
+      <w:pPr>
+        <w:pStyle w:val="Code"/>
+      </w:pPr>
+      <w:r>
+        <w:t>sudo apt-get install socat</w:t>
+      </w:r>
+    </w:p>
+    <w:p>
+      <w:pPr>
+        <w:pStyle w:val="Code"/>
+      </w:pPr>
+    </w:p>
+    <w:p>
+      <w:pPr>
+        <w:pStyle w:val="Code"/>
+      </w:pPr>
+      <w:r>
+        <w:t>sudo minikube start --vm-driver none</w:t>
+      </w:r>
+    </w:p>
+    <w:p>
+      <w:pPr>
+        <w:pStyle w:val="Code"/>
+      </w:pPr>
+    </w:p>
+    <w:p>
+      <w:pPr>
+        <w:pStyle w:val="Code"/>
+      </w:pPr>
+      <w:r>
+        <w:t>echo "Get Information About the Nodes in a Cluster"</w:t>
+      </w:r>
+    </w:p>
+    <w:p>
+      <w:pPr>
+        <w:pStyle w:val="Code"/>
+      </w:pPr>
+      <w:r>
         <w:lastRenderedPageBreak/>
-        <w:t>sudo apt-get remove docker docker-engine docker.io</w:t>
-      </w:r>
-    </w:p>
-    <w:p>
-      <w:pPr>
-        <w:pStyle w:val="Code"/>
-      </w:pPr>
-      <w:r>
-        <w:t>sudo apt-get install apt-transport-https</w:t>
-      </w:r>
-    </w:p>
-    <w:p>
-      <w:pPr>
-        <w:pStyle w:val="Code"/>
-      </w:pPr>
-      <w:r>
-        <w:t>sudo apt-get install ca-certificates</w:t>
-      </w:r>
-    </w:p>
-    <w:p>
-      <w:pPr>
-        <w:pStyle w:val="Code"/>
-      </w:pPr>
-      <w:r>
-        <w:t>sudo apt-get install curl</w:t>
-      </w:r>
-    </w:p>
-    <w:p>
-      <w:pPr>
-        <w:pStyle w:val="Code"/>
-      </w:pPr>
-      <w:r>
-        <w:t>sudo apt-get install software-properties-common</w:t>
-      </w:r>
-    </w:p>
-    <w:p>
-      <w:pPr>
-        <w:pStyle w:val="Code"/>
-      </w:pPr>
-      <w:r>
-        <w:t>curl -fsSL https://download.docker.com/linux/ubuntu/gpg | sudo apt-key add -</w:t>
-      </w:r>
-    </w:p>
-    <w:p>
-      <w:pPr>
-        <w:pStyle w:val="Code"/>
-      </w:pPr>
-      <w:r>
-        <w:t>sudo add-apt-repository \</w:t>
-      </w:r>
-    </w:p>
-    <w:p>
-      <w:pPr>
-        <w:pStyle w:val="Code"/>
-      </w:pPr>
-      <w:r>
-        <w:t xml:space="preserve">   "deb [arch=amd64] https://download.docker.com/linux/ubuntu \</w:t>
-      </w:r>
-    </w:p>
-    <w:p>
-      <w:pPr>
-        <w:pStyle w:val="Code"/>
-      </w:pPr>
-      <w:r>
-        <w:t xml:space="preserve">    $(lsb_release -cs) \</w:t>
-      </w:r>
-    </w:p>
-    <w:p>
-      <w:pPr>
-        <w:pStyle w:val="Code"/>
-      </w:pPr>
-      <w:r>
-        <w:t xml:space="preserve">    stable"</w:t>
-      </w:r>
-    </w:p>
-    <w:p>
-      <w:pPr>
-        <w:pStyle w:val="Code"/>
-      </w:pPr>
-    </w:p>
-    <w:p>
-      <w:pPr>
-        <w:pStyle w:val="Code"/>
-      </w:pPr>
-      <w:r>
-        <w:t>sudo apt-get update -qq</w:t>
-      </w:r>
-    </w:p>
-    <w:p>
-      <w:pPr>
-        <w:pStyle w:val="Code"/>
-      </w:pPr>
-      <w:r>
-        <w:t>#sudo apt-get install -yqq docker-ce #By default, it installs the latest version of docker</w:t>
-      </w:r>
-    </w:p>
-    <w:p>
-      <w:pPr>
-        <w:pStyle w:val="Code"/>
-      </w:pPr>
-      <w:r>
-        <w:t xml:space="preserve">sudo apt-get install -yqq docker-ce=18.06.1~ce~3-0~ubuntu </w:t>
-      </w:r>
-    </w:p>
-    <w:p>
-      <w:pPr>
-        <w:pStyle w:val="Code"/>
-      </w:pPr>
-      <w:r>
-        <w:t>usermod -aG docker vagrant</w:t>
-      </w:r>
-    </w:p>
-    <w:p>
-      <w:pPr>
-        <w:pStyle w:val="Code"/>
-      </w:pPr>
-      <w:r>
-        <w:t>sudo docker run hello-world</w:t>
-      </w:r>
-    </w:p>
-    <w:p>
-      <w:pPr>
-        <w:pStyle w:val="Code"/>
-      </w:pPr>
-      <w:r>
-        <w:t>echo "End installing docker"</w:t>
-      </w:r>
-    </w:p>
-    <w:p>
-      <w:pPr>
-        <w:rPr>
-          <w:lang w:val="en-US"/>
-        </w:rPr>
-      </w:pPr>
-    </w:p>
-    <w:p>
-      <w:pPr>
-        <w:rPr>
-          <w:lang w:val="en-US"/>
-        </w:rPr>
-      </w:pPr>
-      <w:r>
-        <w:rPr>
-          <w:lang w:val="en-US"/>
-        </w:rPr>
-        <w:t xml:space="preserve">Add to the </w:t>
+        <w:t>sudo cp /etc/kubernetes/admin.conf $HOME</w:t>
+      </w:r>
+    </w:p>
+    <w:p>
+      <w:pPr>
+        <w:pStyle w:val="Code"/>
+      </w:pPr>
+      <w:r>
+        <w:t>sudo chown $(id -u</w:t>
+      </w:r>
+      <w:proofErr w:type="gramStart"/>
+      <w:r>
+        <w:t>):$</w:t>
+      </w:r>
+      <w:proofErr w:type="gramEnd"/>
+      <w:r>
+        <w:t>(id -g) $HOME/admin.conf</w:t>
+      </w:r>
+    </w:p>
+    <w:p>
+      <w:pPr>
+        <w:pStyle w:val="Code"/>
+      </w:pPr>
+      <w:r>
+        <w:t>export KUBECONFIG=$HOME/admin.conf</w:t>
+      </w:r>
+    </w:p>
+    <w:p>
+      <w:pPr>
+        <w:pStyle w:val="Code"/>
+      </w:pPr>
+      <w:r>
+        <w:t>kubectl get nodes</w:t>
+      </w:r>
+    </w:p>
+    <w:p>
+      <w:pPr>
+        <w:pStyle w:val="Code"/>
+      </w:pPr>
+      <w:r>
+        <w:t>echo "Display cluster info"</w:t>
+      </w:r>
+    </w:p>
+    <w:p>
+      <w:pPr>
+        <w:pStyle w:val="Code"/>
+      </w:pPr>
+      <w:r>
+        <w:t>kubectl cluster-info</w:t>
+      </w:r>
+    </w:p>
+    <w:p>
+      <w:pPr>
+        <w:pStyle w:val="Code"/>
+      </w:pPr>
+    </w:p>
+    <w:p>
+      <w:pPr>
+        <w:pStyle w:val="Code"/>
+      </w:pPr>
+      <w:r>
+        <w:t>#sudo minikube dashboard –url</w:t>
+      </w:r>
+    </w:p>
+    <w:p>
+      <w:pPr>
+        <w:pStyle w:val="Code"/>
+      </w:pPr>
+    </w:p>
+    <w:p>
+      <w:pPr>
+        <w:pStyle w:val="Code"/>
+      </w:pPr>
+      <w:r>
+        <w:t>kubectl proxy --address='0.0.0.0' --port=8001</w:t>
+      </w:r>
+    </w:p>
+    <w:p>
+      <w:pPr>
+        <w:pStyle w:val="Code"/>
+      </w:pPr>
+      <w:r>
+        <w:t>echo "End setting up and starting kubernetes (k8s)"</w:t>
+      </w:r>
+    </w:p>
+    <w:p>
+      <w:pPr>
+        <w:rPr>
+          <w:lang w:val="en-US"/>
+        </w:rPr>
+      </w:pPr>
+    </w:p>
+    <w:p>
+      <w:pPr>
+        <w:pStyle w:val="Heading2"/>
+        <w:rPr>
+          <w:lang w:val="en-US"/>
+        </w:rPr>
+      </w:pPr>
+      <w:r>
+        <w:rPr>
+          <w:lang w:val="en-US"/>
+        </w:rPr>
+        <w:t>Create the Virtual</w:t>
+      </w:r>
+      <w:r>
+        <w:rPr>
+          <w:lang w:val="en-US"/>
+        </w:rPr>
+        <w:t>Box Appliance via Vagrant</w:t>
+      </w:r>
+    </w:p>
+    <w:p>
+      <w:pPr>
+        <w:rPr>
+          <w:lang w:val="en-US"/>
+        </w:rPr>
+      </w:pPr>
+      <w:r>
+        <w:rPr>
+          <w:lang w:val="en-US"/>
+        </w:rPr>
+        <w:t xml:space="preserve">Go to the directory with the </w:t>
       </w:r>
       <w:r>
         <w:rPr>
           <w:b/>
           <w:lang w:val="en-US"/>
         </w:rPr>
+        <w:t>Vagrantfile</w:t>
+      </w:r>
+      <w:r>
+        <w:rPr>
+          <w:lang w:val="en-US"/>
+        </w:rPr>
+        <w:t xml:space="preserve"> and </w:t>
+      </w:r>
+      <w:r>
+        <w:rPr>
+          <w:b/>
+          <w:lang w:val="en-US"/>
+        </w:rPr>
         <w:t>scripts</w:t>
       </w:r>
       <w:r>
         <w:rPr>
           <w:lang w:val="en-US"/>
         </w:rPr>
-        <w:t xml:space="preserve"> directory a file </w:t>
-      </w:r>
-      <w:r>
-        <w:rPr>
-          <w:b/>
-          <w:lang w:val="en-US"/>
-        </w:rPr>
-        <w:t>minikube.sh</w:t>
-      </w:r>
-      <w:r>
-        <w:rPr>
-          <w:lang w:val="en-US"/>
-        </w:rPr>
-        <w:t xml:space="preserve"> with the following contents:</w:t>
-      </w:r>
-    </w:p>
-    <w:p>
-      <w:pPr>
-        <w:pStyle w:val="Code"/>
-        <w:rPr>
-          <w:sz w:val="16"/>
-          <w:szCs w:val="16"/>
-        </w:rPr>
-      </w:pPr>
-      <w:r>
-        <w:rPr>
-          <w:sz w:val="16"/>
-          <w:szCs w:val="16"/>
-        </w:rPr>
-        <w:t>#!/bin/bash</w:t>
-      </w:r>
-    </w:p>
-    <w:p>
-      <w:pPr>
-        <w:pStyle w:val="Code"/>
-        <w:rPr>
-          <w:sz w:val="16"/>
-          <w:szCs w:val="16"/>
-        </w:rPr>
-      </w:pPr>
-      <w:r>
-        <w:rPr>
-          <w:sz w:val="16"/>
-          <w:szCs w:val="16"/>
-        </w:rPr>
-        <w:t>echo "Begin downloading minikube"</w:t>
-      </w:r>
-    </w:p>
-    <w:p>
-      <w:pPr>
-        <w:pStyle w:val="Code"/>
-        <w:rPr>
-          <w:sz w:val="16"/>
-          <w:szCs w:val="16"/>
-        </w:rPr>
-      </w:pPr>
-      <w:r>
-        <w:rPr>
-          <w:sz w:val="16"/>
-          <w:szCs w:val="16"/>
-        </w:rPr>
-        <w:t xml:space="preserve">curl -Lo minikube https://storage.googleapis.com/minikube/releases/v0.32.0/minikube-linux-amd64 </w:t>
-      </w:r>
-    </w:p>
-    <w:p>
-      <w:pPr>
-        <w:pStyle w:val="Code"/>
-        <w:rPr>
-          <w:sz w:val="16"/>
-          <w:szCs w:val="16"/>
-        </w:rPr>
-      </w:pPr>
-      <w:r>
-        <w:rPr>
-          <w:sz w:val="16"/>
-          <w:szCs w:val="16"/>
-        </w:rPr>
-        <w:t>chmod +x minikube</w:t>
-      </w:r>
-    </w:p>
-    <w:p>
-      <w:pPr>
-        <w:pStyle w:val="Code"/>
-        <w:rPr>
-          <w:sz w:val="16"/>
-          <w:szCs w:val="16"/>
-        </w:rPr>
-      </w:pPr>
-      <w:r>
-        <w:rPr>
-          <w:sz w:val="16"/>
-          <w:szCs w:val="16"/>
-        </w:rPr>
-        <w:t xml:space="preserve">sudo cp minikube /usr/local/bin/ </w:t>
-      </w:r>
-    </w:p>
-    <w:p>
-      <w:pPr>
-        <w:pStyle w:val="Code"/>
-        <w:rPr>
-          <w:sz w:val="16"/>
-          <w:szCs w:val="16"/>
-        </w:rPr>
-      </w:pPr>
-      <w:r>
-        <w:rPr>
-          <w:sz w:val="16"/>
-          <w:szCs w:val="16"/>
-        </w:rPr>
-        <w:t>rm minikube</w:t>
-      </w:r>
-    </w:p>
-    <w:p>
-      <w:pPr>
-        <w:pStyle w:val="Code"/>
-        <w:rPr>
-          <w:sz w:val="16"/>
-          <w:szCs w:val="16"/>
-        </w:rPr>
-      </w:pPr>
-      <w:r>
-        <w:rPr>
-          <w:sz w:val="16"/>
-          <w:szCs w:val="16"/>
-        </w:rPr>
-        <w:t>echo "End downloading minikube"</w:t>
-      </w:r>
-    </w:p>
-    <w:p>
-      <w:pPr>
-        <w:rPr>
-          <w:lang w:val="en-US"/>
-        </w:rPr>
-      </w:pPr>
-    </w:p>
-    <w:p>
-      <w:pPr>
-        <w:rPr>
-          <w:lang w:val="en-US"/>
-        </w:rPr>
-      </w:pPr>
-      <w:r>
-        <w:rPr>
-          <w:lang w:val="en-US"/>
-        </w:rPr>
-        <w:t xml:space="preserve">Add to the </w:t>
-      </w:r>
-      <w:r>
-        <w:rPr>
-          <w:b/>
-          <w:lang w:val="en-US"/>
-        </w:rPr>
-        <w:t>scripts</w:t>
-      </w:r>
-      <w:r>
-        <w:rPr>
-          <w:lang w:val="en-US"/>
-        </w:rPr>
-        <w:t xml:space="preserve"> directory a file </w:t>
-      </w:r>
-      <w:r>
-        <w:rPr>
-          <w:b/>
-          <w:lang w:val="en-US"/>
-        </w:rPr>
-        <w:t>kubernetes.sh</w:t>
-      </w:r>
-      <w:r>
-        <w:rPr>
-          <w:lang w:val="en-US"/>
-        </w:rPr>
-        <w:t xml:space="preserve"> with the following contents:</w:t>
-      </w:r>
-    </w:p>
-    <w:p>
-      <w:pPr>
-        <w:pStyle w:val="Code"/>
-        <w:rPr>
-          <w:sz w:val="16"/>
-          <w:szCs w:val="16"/>
-        </w:rPr>
-      </w:pPr>
-      <w:r>
-        <w:rPr>
-          <w:sz w:val="16"/>
-          <w:szCs w:val="16"/>
-        </w:rPr>
-        <w:t>#!/bin/bash</w:t>
-      </w:r>
-    </w:p>
-    <w:p>
-      <w:pPr>
-        <w:pStyle w:val="Code"/>
-        <w:rPr>
-          <w:sz w:val="16"/>
-          <w:szCs w:val="16"/>
-        </w:rPr>
-      </w:pPr>
-      <w:r>
-        <w:rPr>
-          <w:sz w:val="16"/>
-          <w:szCs w:val="16"/>
-        </w:rPr>
-        <w:t>echo "Begin setting up and starting kubernetes (k8s)"</w:t>
-      </w:r>
-    </w:p>
-    <w:p>
-      <w:pPr>
-        <w:pStyle w:val="Code"/>
-        <w:rPr>
-          <w:sz w:val="16"/>
-          <w:szCs w:val="16"/>
-        </w:rPr>
-      </w:pPr>
-      <w:r>
-        <w:rPr>
-          <w:sz w:val="16"/>
-          <w:szCs w:val="16"/>
-        </w:rPr>
-        <w:t>sudo apt-get update -qq</w:t>
-      </w:r>
-    </w:p>
-    <w:p>
-      <w:pPr>
-        <w:pStyle w:val="Code"/>
-        <w:rPr>
-          <w:sz w:val="16"/>
-          <w:szCs w:val="16"/>
-        </w:rPr>
-      </w:pPr>
-      <w:r>
-        <w:rPr>
-          <w:sz w:val="16"/>
-          <w:szCs w:val="16"/>
-        </w:rPr>
-        <w:t>sudo apt-get install ebtables</w:t>
-      </w:r>
-    </w:p>
-    <w:p>
-      <w:pPr>
-        <w:pStyle w:val="Code"/>
-        <w:rPr>
-          <w:sz w:val="16"/>
-          <w:szCs w:val="16"/>
-        </w:rPr>
-      </w:pPr>
-      <w:r>
-        <w:rPr>
-          <w:sz w:val="16"/>
-          <w:szCs w:val="16"/>
-        </w:rPr>
-        <w:t>sudo apt-get install socat</w:t>
-      </w:r>
-    </w:p>
-    <w:p>
-      <w:pPr>
-        <w:pStyle w:val="Code"/>
-        <w:rPr>
-          <w:sz w:val="16"/>
-          <w:szCs w:val="16"/>
-        </w:rPr>
-      </w:pPr>
-    </w:p>
-    <w:p>
-      <w:pPr>
-        <w:pStyle w:val="Code"/>
-        <w:rPr>
-          <w:sz w:val="16"/>
-          <w:szCs w:val="16"/>
-        </w:rPr>
-      </w:pPr>
-      <w:r>
-        <w:rPr>
-          <w:sz w:val="16"/>
-          <w:szCs w:val="16"/>
-        </w:rPr>
-        <w:t>sudo minikube start --vm-driver none</w:t>
-      </w:r>
-    </w:p>
-    <w:p>
-      <w:pPr>
-        <w:pStyle w:val="Code"/>
-        <w:rPr>
-          <w:sz w:val="16"/>
-          <w:szCs w:val="16"/>
-        </w:rPr>
-      </w:pPr>
-    </w:p>
-    <w:p>
-      <w:pPr>
-        <w:pStyle w:val="Code"/>
-        <w:rPr>
-          <w:sz w:val="16"/>
-          <w:szCs w:val="16"/>
-        </w:rPr>
-      </w:pPr>
-      <w:r>
-        <w:rPr>
-          <w:sz w:val="16"/>
-          <w:szCs w:val="16"/>
-        </w:rPr>
-        <w:t>echo "Get Information About the Nodes in a Cluster"</w:t>
-      </w:r>
-    </w:p>
-    <w:p>
-      <w:pPr>
-        <w:pStyle w:val="Code"/>
-        <w:rPr>
-          <w:sz w:val="16"/>
-          <w:szCs w:val="16"/>
-        </w:rPr>
-      </w:pPr>
-      <w:r>
-        <w:rPr>
-          <w:sz w:val="16"/>
-          <w:szCs w:val="16"/>
-        </w:rPr>
-        <w:t>sudo cp /etc/kubernetes/admin.conf $HOME</w:t>
-      </w:r>
-    </w:p>
-    <w:p>
-      <w:pPr>
-        <w:pStyle w:val="Code"/>
-        <w:rPr>
-          <w:sz w:val="16"/>
-          <w:szCs w:val="16"/>
-        </w:rPr>
-      </w:pPr>
-      <w:r>
-        <w:rPr>
-          <w:sz w:val="16"/>
-          <w:szCs w:val="16"/>
-        </w:rPr>
-        <w:t>sudo chown $(id -u):$(id -g) $HOME/admin.conf</w:t>
-      </w:r>
-    </w:p>
-    <w:p>
-      <w:pPr>
-        <w:pStyle w:val="Code"/>
-        <w:rPr>
-          <w:sz w:val="16"/>
-          <w:szCs w:val="16"/>
-        </w:rPr>
-      </w:pPr>
-      <w:r>
-        <w:rPr>
-          <w:sz w:val="16"/>
-          <w:szCs w:val="16"/>
-        </w:rPr>
-        <w:t>export KUBECONFIG=$HOME/admin.conf</w:t>
-      </w:r>
-    </w:p>
-    <w:p>
-      <w:pPr>
-        <w:pStyle w:val="Code"/>
-        <w:rPr>
-          <w:sz w:val="16"/>
-          <w:szCs w:val="16"/>
-        </w:rPr>
-      </w:pPr>
-      <w:r>
-        <w:rPr>
-          <w:sz w:val="16"/>
-          <w:szCs w:val="16"/>
-        </w:rPr>
-        <w:t>kubectl get nodes</w:t>
-      </w:r>
-    </w:p>
-    <w:p>
-      <w:pPr>
-        <w:pStyle w:val="Code"/>
-        <w:rPr>
-          <w:sz w:val="16"/>
-          <w:szCs w:val="16"/>
-        </w:rPr>
-      </w:pPr>
-      <w:r>
-        <w:rPr>
-          <w:sz w:val="16"/>
-          <w:szCs w:val="16"/>
-        </w:rPr>
-        <w:t>echo "Display cluster info"</w:t>
-      </w:r>
-    </w:p>
-    <w:p>
-      <w:pPr>
-        <w:pStyle w:val="Code"/>
-        <w:rPr>
-          <w:sz w:val="16"/>
-          <w:szCs w:val="16"/>
-        </w:rPr>
-      </w:pPr>
-      <w:r>
-        <w:rPr>
-          <w:sz w:val="16"/>
-          <w:szCs w:val="16"/>
-        </w:rPr>
-        <w:t>kubectl cluster-info</w:t>
-      </w:r>
-    </w:p>
-    <w:p>
-      <w:pPr>
-        <w:pStyle w:val="Code"/>
-        <w:rPr>
-          <w:sz w:val="16"/>
-          <w:szCs w:val="16"/>
-        </w:rPr>
-      </w:pPr>
-    </w:p>
-    <w:p>
-      <w:pPr>
-        <w:pStyle w:val="Code"/>
-        <w:rPr>
-          <w:sz w:val="16"/>
-          <w:szCs w:val="16"/>
-        </w:rPr>
-      </w:pPr>
-      <w:r>
-        <w:rPr>
-          <w:sz w:val="16"/>
-          <w:szCs w:val="16"/>
-        </w:rPr>
-        <w:t>#sudo minikube dashboard –url</w:t>
-      </w:r>
-    </w:p>
-    <w:p>
-      <w:pPr>
-        <w:pStyle w:val="Code"/>
-        <w:rPr>
-          <w:sz w:val="16"/>
-          <w:szCs w:val="16"/>
-        </w:rPr>
-      </w:pPr>
-    </w:p>
-    <w:p>
-      <w:pPr>
-        <w:pStyle w:val="Code"/>
-        <w:rPr>
-          <w:sz w:val="16"/>
-          <w:szCs w:val="16"/>
-        </w:rPr>
-      </w:pPr>
-      <w:r>
-        <w:rPr>
-          <w:sz w:val="16"/>
-          <w:szCs w:val="16"/>
-        </w:rPr>
-        <w:t>kubectl proxy --address='0.0.0.0' --port=8001</w:t>
-      </w:r>
-    </w:p>
-    <w:p>
-      <w:pPr>
-        <w:pStyle w:val="Code"/>
-        <w:rPr>
-          <w:sz w:val="16"/>
-          <w:szCs w:val="16"/>
-        </w:rPr>
-      </w:pPr>
-      <w:r>
-        <w:rPr>
-          <w:sz w:val="16"/>
-          <w:szCs w:val="16"/>
-        </w:rPr>
-        <w:t>echo "End setting up and starting kubernetes (k8s)"</w:t>
-      </w:r>
-    </w:p>
-    <w:p>
-      <w:pPr>
-        <w:rPr>
-          <w:lang w:val="en-US"/>
-        </w:rPr>
-      </w:pPr>
-    </w:p>
-    <w:p>
-      <w:pPr>
-        <w:pStyle w:val="Heading2"/>
-        <w:rPr>
-          <w:lang w:val="en-US"/>
-        </w:rPr>
-      </w:pPr>
-      <w:r>
-        <w:rPr>
-          <w:lang w:val="en-US"/>
-        </w:rPr>
-        <w:t>Create the Virtual</w:t>
-      </w:r>
-      <w:r>
-        <w:rPr>
-          <w:lang w:val="en-US"/>
-        </w:rPr>
-        <w:t>Box Appliance via Vagrant</w:t>
-      </w:r>
-    </w:p>
-    <w:p>
-      <w:pPr>
-        <w:rPr>
-          <w:lang w:val="en-US"/>
-        </w:rPr>
-      </w:pPr>
-      <w:r>
-        <w:rPr>
-          <w:lang w:val="en-US"/>
-        </w:rPr>
-        <w:t xml:space="preserve">Go to the directory with the </w:t>
-      </w:r>
-      <w:r>
-        <w:rPr>
-          <w:b/>
-          <w:lang w:val="en-US"/>
-        </w:rPr>
-        <w:t>Vagrantfile</w:t>
-      </w:r>
-      <w:r>
-        <w:rPr>
-          <w:lang w:val="en-US"/>
-        </w:rPr>
-        <w:t xml:space="preserve"> and </w:t>
-      </w:r>
-      <w:r>
-        <w:rPr>
-          <w:b/>
-          <w:lang w:val="en-US"/>
-        </w:rPr>
-        <w:t>scripts</w:t>
-      </w:r>
-      <w:r>
-        <w:rPr>
-          <w:lang w:val="en-US"/>
-        </w:rPr>
         <w:t xml:space="preserve"> subdirectory</w:t>
       </w:r>
       <w:r>
         <w:rPr>
           <w:lang w:val="en-US"/>
         </w:rPr>
-        <w:t xml:space="preserve"> and o</w:t>
-      </w:r>
-      <w:r>
-        <w:rPr>
-          <w:lang w:val="en-US"/>
-        </w:rPr>
-        <w:t xml:space="preserve">pen a Windows </w:t>
+        <w:t xml:space="preserve"> and open a Windows </w:t>
       </w:r>
       <w:r>
         <w:rPr>
@@ -1699,13 +1519,7 @@
         <w:rPr>
           <w:lang w:val="en-US"/>
         </w:rPr>
-        <w:t>)</w:t>
-      </w:r>
-      <w:r>
-        <w:rPr>
-          <w:lang w:val="en-US"/>
-        </w:rPr>
-        <w:t>.</w:t>
+        <w:t>).</w:t>
       </w:r>
     </w:p>
     <w:p>
@@ -1772,7 +1586,13 @@
         <w:t>Installed the plugin 'vagrant-disksize (0.1.3)'!</w:t>
       </w:r>
     </w:p>
-    <w:p/>
+    <w:p>
+      <w:pPr>
+        <w:rPr>
+          <w:lang w:val="en-US"/>
+        </w:rPr>
+      </w:pPr>
+    </w:p>
     <w:p>
       <w:pPr>
         <w:pStyle w:val="Code"/>
@@ -1821,13 +1641,24 @@
         <w:t>Installed the plugin 'vagrant-docker-compose (1.3.0)'!</w:t>
       </w:r>
     </w:p>
-    <w:p/>
-    <w:p>
-      <w:pPr>
-        <w:pStyle w:val="Code"/>
-      </w:pPr>
-      <w:r>
-        <w:t>vagrant plugin install vagrant-vbguest</w:t>
+    <w:p>
+      <w:pPr>
+        <w:rPr>
+          <w:lang w:val="en-US"/>
+        </w:rPr>
+      </w:pPr>
+    </w:p>
+    <w:p>
+      <w:pPr>
+        <w:pStyle w:val="Code"/>
+      </w:pPr>
+      <w:r>
+        <w:t>vagrant plugin install vagrant-vbgu</w:t>
+      </w:r>
+      <w:bookmarkStart w:id="0" w:name="_GoBack"/>
+      <w:bookmarkEnd w:id="0"/>
+      <w:r>
+        <w:t>est</w:t>
       </w:r>
     </w:p>
     <w:p>
@@ -2026,7 +1857,7 @@
           <w:sz w:val="16"/>
           <w:szCs w:val="16"/>
         </w:rPr>
-        <w:t xml:space="preserve">    minikube: Provider: </w:t>
+        <w:t xml:space="preserve">    </w:t>
       </w:r>
       <w:proofErr w:type="spellStart"/>
       <w:r>
@@ -2034,6 +1865,22 @@
           <w:sz w:val="16"/>
           <w:szCs w:val="16"/>
         </w:rPr>
+        <w:t>minikube</w:t>
+      </w:r>
+      <w:proofErr w:type="spellEnd"/>
+      <w:r>
+        <w:rPr>
+          <w:sz w:val="16"/>
+          <w:szCs w:val="16"/>
+        </w:rPr>
+        <w:t xml:space="preserve">: Provider: </w:t>
+      </w:r>
+      <w:proofErr w:type="spellStart"/>
+      <w:r>
+        <w:rPr>
+          <w:sz w:val="16"/>
+          <w:szCs w:val="16"/>
+        </w:rPr>
         <w:t>virtualbox</w:t>
       </w:r>
       <w:proofErr w:type="spellEnd"/>
@@ -2072,6 +1919,7 @@
         <w:rPr>
           <w:lang w:val="en-US"/>
         </w:rPr>
+        <w:lastRenderedPageBreak/>
         <w:t xml:space="preserve">Build the </w:t>
       </w:r>
       <w:r>
@@ -2119,7 +1967,7 @@
           <w:sz w:val="16"/>
           <w:szCs w:val="16"/>
         </w:rPr>
-        <w:t>Bringing machine 'minikube' up with '</w:t>
+        <w:t>Bringing machine '</w:t>
       </w:r>
       <w:proofErr w:type="spellStart"/>
       <w:r>
@@ -2127,6 +1975,22 @@
           <w:sz w:val="16"/>
           <w:szCs w:val="16"/>
         </w:rPr>
+        <w:t>minikube</w:t>
+      </w:r>
+      <w:proofErr w:type="spellEnd"/>
+      <w:r>
+        <w:rPr>
+          <w:sz w:val="16"/>
+          <w:szCs w:val="16"/>
+        </w:rPr>
+        <w:t>' up with '</w:t>
+      </w:r>
+      <w:proofErr w:type="spellStart"/>
+      <w:r>
+        <w:rPr>
+          <w:sz w:val="16"/>
+          <w:szCs w:val="16"/>
+        </w:rPr>
         <w:t>virtualbox</w:t>
       </w:r>
       <w:proofErr w:type="spellEnd"/>
@@ -2183,7 +2047,6 @@
           <w:sz w:val="16"/>
           <w:szCs w:val="16"/>
         </w:rPr>
-        <w:lastRenderedPageBreak/>
         <w:t>==&gt; minikube: Checking if box 'ubuntu/xenial64' is up to date...</w:t>
       </w:r>
     </w:p>
@@ -2638,13 +2501,7 @@
         <w:rPr>
           <w:lang w:val="en-US"/>
         </w:rPr>
-        <w:t>)</w:t>
-      </w:r>
-      <w:r>
-        <w:rPr>
-          <w:lang w:val="en-US"/>
-        </w:rPr>
-        <w:t xml:space="preserve"> </w:t>
+        <w:t xml:space="preserve">) </w:t>
       </w:r>
       <w:r>
         <w:rPr>
@@ -3409,13 +3266,21 @@
         <w:rPr>
           <w:lang w:val="en-US"/>
         </w:rPr>
-        <w:t xml:space="preserve"> fr</w:t>
-      </w:r>
-      <w:r>
-        <w:rPr>
-          <w:lang w:val="en-US"/>
-        </w:rPr>
-        <w:t xml:space="preserve">om the linux </w:t>
+        <w:t xml:space="preserve"> from the </w:t>
+      </w:r>
+      <w:proofErr w:type="spellStart"/>
+      <w:r>
+        <w:rPr>
+          <w:lang w:val="en-US"/>
+        </w:rPr>
+        <w:t>linux</w:t>
+      </w:r>
+      <w:proofErr w:type="spellEnd"/>
+      <w:r>
+        <w:rPr>
+          <w:lang w:val="en-US"/>
+        </w:rPr>
+        <w:t xml:space="preserve"> </w:t>
       </w:r>
       <w:r>
         <w:rPr>
@@ -3427,13 +3292,7 @@
         <w:rPr>
           <w:lang w:val="en-US"/>
         </w:rPr>
-        <w:t>. For example</w:t>
-      </w:r>
-      <w:r>
-        <w:rPr>
-          <w:lang w:val="en-US"/>
-        </w:rPr>
-        <w:t>:</w:t>
+        <w:t>. For example:</w:t>
       </w:r>
     </w:p>
     <w:p>
@@ -3664,19 +3523,7 @@
         <w:rPr>
           <w:lang w:val="en-US"/>
         </w:rPr>
-        <w:t xml:space="preserve">After restarting the </w:t>
-      </w:r>
-      <w:r>
-        <w:rPr>
-          <w:lang w:val="en-US"/>
-        </w:rPr>
-        <w:t>created VirtualBox Appliance</w:t>
-      </w:r>
-      <w:r>
-        <w:rPr>
-          <w:lang w:val="en-US"/>
-        </w:rPr>
-        <w:t>, this problem occurs.</w:t>
+        <w:t>After restarting the created VirtualBox Appliance, this problem occurs.</w:t>
       </w:r>
     </w:p>
     <w:p>
@@ -3690,44 +3537,20 @@
         <w:rPr>
           <w:lang w:val="en-US"/>
         </w:rPr>
-        <w:t>Closing</w:t>
-      </w:r>
-      <w:r>
-        <w:rPr>
-          <w:lang w:val="en-US"/>
-        </w:rPr>
-        <w:t xml:space="preserve"> the VirtualBox Appliance</w:t>
-      </w:r>
-    </w:p>
-    <w:p>
-      <w:pPr>
-        <w:rPr>
-          <w:lang w:val="en-US"/>
-        </w:rPr>
-      </w:pPr>
-      <w:r>
-        <w:rPr>
-          <w:lang w:val="en-US"/>
-        </w:rPr>
-        <w:t xml:space="preserve">If you want to </w:t>
-      </w:r>
-      <w:r>
-        <w:rPr>
-          <w:lang w:val="en-US"/>
-        </w:rPr>
-        <w:t>close</w:t>
-      </w:r>
-      <w:r>
-        <w:rPr>
-          <w:lang w:val="en-US"/>
-        </w:rPr>
-        <w:t xml:space="preserve"> the </w:t>
-      </w:r>
-      <w:r>
-        <w:rPr>
-          <w:lang w:val="en-US"/>
-        </w:rPr>
-        <w:t>runn</w:t>
+        <w:t>Closing the VirtualBox Appliance</w:t>
+      </w:r>
+    </w:p>
+    <w:p>
+      <w:pPr>
+        <w:rPr>
+          <w:lang w:val="en-US"/>
+        </w:rPr>
+      </w:pPr>
+      <w:r>
+        <w:rPr>
+          <w:lang w:val="en-US"/>
+        </w:rPr>
+        <w:t>If you want to close the runn</w:t>
       </w:r>
       <w:r>
         <w:rPr>
@@ -3739,33 +3562,13 @@
         <w:rPr>
           <w:lang w:val="en-US"/>
         </w:rPr>
-        <w:t>ng</w:t>
-      </w:r>
-      <w:r>
-        <w:rPr>
-          <w:lang w:val="en-US"/>
-        </w:rPr>
-        <w:t xml:space="preserve"> VirtualBox Appliance, </w:t>
-      </w:r>
-      <w:r>
-        <w:rPr>
-          <w:lang w:val="en-US"/>
-        </w:rPr>
-        <w:t>open Oracle VM VirtualBox Manager</w:t>
-      </w:r>
-      <w:r>
-        <w:rPr>
-          <w:lang w:val="en-US"/>
-        </w:rPr>
-        <w:t xml:space="preserve">, select the appliance </w:t>
-      </w:r>
-      <w:bookmarkStart w:id="0" w:name="_GoBack"/>
-      <w:bookmarkEnd w:id="0"/>
-      <w:r>
-        <w:rPr>
-          <w:lang w:val="en-US"/>
-        </w:rPr>
-        <w:t>and from the menu choose: Machine | Close | Save State.</w:t>
+        <w:t xml:space="preserve">ng VirtualBox Appliance, </w:t>
+      </w:r>
+      <w:r>
+        <w:rPr>
+          <w:lang w:val="en-US"/>
+        </w:rPr>
+        <w:t>open Oracle VM VirtualBox Manager, select the appliance and from the menu choose: Machine | Close | Save State.</w:t>
       </w:r>
     </w:p>
     <w:p>
@@ -3798,56 +3601,20 @@
         <w:rPr>
           <w:lang w:val="en-US"/>
         </w:rPr>
-        <w:t xml:space="preserve"> </w:t>
-      </w:r>
-      <w:r>
-        <w:rPr>
-          <w:lang w:val="en-US"/>
-        </w:rPr>
-        <w:t>the VirtualBox Appliance</w:t>
-      </w:r>
-    </w:p>
-    <w:p>
-      <w:pPr>
-        <w:rPr>
-          <w:lang w:val="en-US"/>
-        </w:rPr>
-      </w:pPr>
-      <w:r>
-        <w:rPr>
-          <w:lang w:val="en-US"/>
-        </w:rPr>
-        <w:t xml:space="preserve">If you want to clean up the created </w:t>
-      </w:r>
-      <w:r>
-        <w:rPr>
-          <w:lang w:val="en-US"/>
-        </w:rPr>
-        <w:t>VirtualBox Appliance</w:t>
-      </w:r>
-      <w:r>
-        <w:rPr>
-          <w:lang w:val="en-US"/>
-        </w:rPr>
-        <w:t>, you can this by o</w:t>
-      </w:r>
-      <w:r>
-        <w:rPr>
-          <w:lang w:val="en-US"/>
-        </w:rPr>
-        <w:t>pen</w:t>
-      </w:r>
-      <w:r>
-        <w:rPr>
-          <w:lang w:val="en-US"/>
-        </w:rPr>
-        <w:t>ing</w:t>
-      </w:r>
-      <w:r>
-        <w:rPr>
-          <w:lang w:val="en-US"/>
-        </w:rPr>
-        <w:t xml:space="preserve"> a Windows </w:t>
+        <w:t xml:space="preserve"> the VirtualBox Appliance</w:t>
+      </w:r>
+    </w:p>
+    <w:p>
+      <w:pPr>
+        <w:rPr>
+          <w:lang w:val="en-US"/>
+        </w:rPr>
+      </w:pPr>
+      <w:r>
+        <w:rPr>
+          <w:lang w:val="en-US"/>
+        </w:rPr>
+        <w:t xml:space="preserve">If you want to clean up the created VirtualBox Appliance, you can this by opening a Windows </w:t>
       </w:r>
       <w:r>
         <w:rPr>
@@ -3871,13 +3638,7 @@
         <w:rPr>
           <w:lang w:val="en-US"/>
         </w:rPr>
-        <w:t xml:space="preserve">) </w:t>
-      </w:r>
-      <w:r>
-        <w:rPr>
-          <w:lang w:val="en-US"/>
-        </w:rPr>
-        <w:t>:</w:t>
+        <w:t>) :</w:t>
       </w:r>
     </w:p>
     <w:p>
@@ -3891,7 +3652,13 @@
         <w:t>destroy</w:t>
       </w:r>
     </w:p>
-    <w:p/>
+    <w:p>
+      <w:pPr>
+        <w:rPr>
+          <w:lang w:val="en-US"/>
+        </w:rPr>
+      </w:pPr>
+    </w:p>
     <w:p>
       <w:pPr>
         <w:rPr>

</xml_diff>